<commit_message>
added edu. section in resume
</commit_message>
<xml_diff>
--- a/assets/Resume (Rohidh Krishna).docx
+++ b/assets/Resume (Rohidh Krishna).docx
@@ -800,6 +800,28 @@
           <w:p>
             <w:pPr>
               <w:pageBreakBefore w:val="0"/>
+              <w:pBdr>
+                <w:top w:space="0" w:sz="0" w:val="nil"/>
+                <w:left w:space="0" w:sz="0" w:val="nil"/>
+                <w:bottom w:space="0" w:sz="0" w:val="nil"/>
+                <w:right w:space="0" w:sz="0" w:val="nil"/>
+                <w:between w:space="0" w:sz="0" w:val="nil"/>
+              </w:pBdr>
+              <w:shd w:fill="auto" w:val="clear"/>
+              <w:spacing w:after="0" w:before="120" w:line="312" w:lineRule="auto"/>
+              <w:ind w:left="0" w:firstLine="0"/>
+              <w:rPr/>
+            </w:pPr>
+            <w:r>
+              <w:rPr>
+                <w:rtl w:val="0"/>
+              </w:rPr>
+              <w:t xml:space="preserve">- Machine Learning</w:t>
+            </w:r>
+          </w:p>
+          <w:p>
+            <w:pPr>
+              <w:pageBreakBefore w:val="0"/>
               <w:numPr>
                 <w:ilvl w:val="0"/>
                 <w:numId w:val="1"/>
@@ -822,7 +844,7 @@
               <w:rPr>
                 <w:rtl w:val="0"/>
               </w:rPr>
-              <w:t xml:space="preserve">- Machine Learning</w:t>
+              <w:t xml:space="preserve">- Deep Learning</w:t>
             </w:r>
           </w:p>
           <w:p>
@@ -850,7 +872,7 @@
               <w:rPr>
                 <w:rtl w:val="0"/>
               </w:rPr>
-              <w:t xml:space="preserve">- Deep Learning</w:t>
+              <w:t xml:space="preserve">- Computer Vision</w:t>
             </w:r>
           </w:p>
           <w:p>
@@ -878,7 +900,7 @@
               <w:rPr>
                 <w:rtl w:val="0"/>
               </w:rPr>
-              <w:t xml:space="preserve">- Computer Vision</w:t>
+              <w:t xml:space="preserve">- Natural Language Processing</w:t>
             </w:r>
           </w:p>
           <w:p>
@@ -906,7 +928,7 @@
               <w:rPr>
                 <w:rtl w:val="0"/>
               </w:rPr>
-              <w:t xml:space="preserve">- Natural Language Processing</w:t>
+              <w:t xml:space="preserve">- Generative Adversarial Network</w:t>
             </w:r>
           </w:p>
           <w:p>
@@ -934,35 +956,19 @@
               <w:rPr>
                 <w:rtl w:val="0"/>
               </w:rPr>
-              <w:t xml:space="preserve">- Generative Adversarial Network</w:t>
-            </w:r>
-          </w:p>
-          <w:p>
-            <w:pPr>
-              <w:pageBreakBefore w:val="0"/>
-              <w:numPr>
-                <w:ilvl w:val="0"/>
-                <w:numId w:val="1"/>
-              </w:numPr>
-              <w:pBdr>
-                <w:top w:space="0" w:sz="0" w:val="nil"/>
-                <w:left w:space="0" w:sz="0" w:val="nil"/>
-                <w:bottom w:space="0" w:sz="0" w:val="nil"/>
-                <w:right w:space="0" w:sz="0" w:val="nil"/>
-                <w:between w:space="0" w:sz="0" w:val="nil"/>
-              </w:pBdr>
-              <w:shd w:fill="auto" w:val="clear"/>
-              <w:spacing w:after="0" w:before="120" w:line="312" w:lineRule="auto"/>
+              <w:t xml:space="preserve">- Mobile/Web Development</w:t>
+            </w:r>
+          </w:p>
+          <w:p>
+            <w:pPr>
               <w:ind w:left="0" w:firstLine="0"/>
-              <w:rPr>
-                <w:u w:val="none"/>
-              </w:rPr>
-            </w:pPr>
-            <w:r>
-              <w:rPr>
-                <w:rtl w:val="0"/>
-              </w:rPr>
-              <w:t xml:space="preserve">- Mobile/Web Development</w:t>
+              <w:rPr/>
+            </w:pPr>
+            <w:r>
+              <w:rPr>
+                <w:rtl w:val="0"/>
+              </w:rPr>
+              <w:t xml:space="preserve">- Web Scraping</w:t>
             </w:r>
           </w:p>
           <w:p>
@@ -974,7 +980,7 @@
               <w:rPr>
                 <w:rtl w:val="0"/>
               </w:rPr>
-              <w:t xml:space="preserve">- Web Scraping</w:t>
+              <w:t xml:space="preserve">- Python, C/C++, JS, Bash</w:t>
             </w:r>
           </w:p>
           <w:p>
@@ -986,7 +992,7 @@
               <w:rPr>
                 <w:rtl w:val="0"/>
               </w:rPr>
-              <w:t xml:space="preserve">- Python</w:t>
+              <w:t xml:space="preserve">- Flutter, Dart</w:t>
             </w:r>
           </w:p>
           <w:p>
@@ -998,55 +1004,7 @@
               <w:rPr>
                 <w:rtl w:val="0"/>
               </w:rPr>
-              <w:t xml:space="preserve">- C/C++</w:t>
-            </w:r>
-          </w:p>
-          <w:p>
-            <w:pPr>
-              <w:ind w:left="0" w:firstLine="0"/>
-              <w:rPr/>
-            </w:pPr>
-            <w:r>
-              <w:rPr>
-                <w:rtl w:val="0"/>
-              </w:rPr>
-              <w:t xml:space="preserve">-  JavaScript</w:t>
-            </w:r>
-          </w:p>
-          <w:p>
-            <w:pPr>
-              <w:ind w:left="0" w:firstLine="0"/>
-              <w:rPr/>
-            </w:pPr>
-            <w:r>
-              <w:rPr>
-                <w:rtl w:val="0"/>
-              </w:rPr>
-              <w:t xml:space="preserve">- Flutter, Dart</w:t>
-            </w:r>
-          </w:p>
-          <w:p>
-            <w:pPr>
-              <w:ind w:left="0" w:firstLine="0"/>
-              <w:rPr/>
-            </w:pPr>
-            <w:r>
-              <w:rPr>
-                <w:rtl w:val="0"/>
-              </w:rPr>
               <w:t xml:space="preserve">- SQL (MySQL, SQLite)</w:t>
-            </w:r>
-          </w:p>
-          <w:p>
-            <w:pPr>
-              <w:ind w:left="0" w:firstLine="0"/>
-              <w:rPr/>
-            </w:pPr>
-            <w:r>
-              <w:rPr>
-                <w:rtl w:val="0"/>
-              </w:rPr>
-              <w:t xml:space="preserve">- Bash</w:t>
             </w:r>
           </w:p>
           <w:p>
@@ -1212,6 +1170,11 @@
               </w:rPr>
               <w:t xml:space="preserve">OTHER SOFTWARES/TOOLS</w:t>
             </w:r>
+            <w:r>
+              <w:rPr>
+                <w:rtl w:val="0"/>
+              </w:rPr>
+            </w:r>
           </w:p>
           <w:p>
             <w:pPr>
@@ -1240,17 +1203,44 @@
           <w:p>
             <w:pPr>
               <w:spacing w:before="180" w:line="240" w:lineRule="auto"/>
-              <w:rPr>
-                <w:b w:val="0"/>
-                <w:sz w:val="6"/>
-                <w:szCs w:val="6"/>
-              </w:rPr>
+              <w:rPr/>
             </w:pPr>
             <w:r>
               <w:rPr>
                 <w:rtl w:val="0"/>
               </w:rPr>
               <w:t xml:space="preserve">- RegEx, XPath</w:t>
+            </w:r>
+          </w:p>
+          <w:p>
+            <w:pPr>
+              <w:pStyle w:val="Heading1"/>
+              <w:spacing w:before="500" w:lineRule="auto"/>
+              <w:rPr/>
+            </w:pPr>
+            <w:bookmarkStart w:colFirst="0" w:colLast="0" w:name="_5z2kbdsme084" w:id="17"/>
+            <w:bookmarkEnd w:id="17"/>
+            <w:r>
+              <w:rPr>
+                <w:rtl w:val="0"/>
+              </w:rPr>
+              <w:t xml:space="preserve">EDUCATION</w:t>
+            </w:r>
+            <w:r>
+              <w:rPr>
+                <w:rtl w:val="0"/>
+              </w:rPr>
+            </w:r>
+          </w:p>
+          <w:p>
+            <w:pPr>
+              <w:rPr/>
+            </w:pPr>
+            <w:r>
+              <w:rPr>
+                <w:rtl w:val="0"/>
+              </w:rPr>
+              <w:t xml:space="preserve">PKMM Higher Secondary School, Edarikode</w:t>
             </w:r>
             <w:r>
               <w:rPr>

</xml_diff>